<commit_message>
Add dissertation project doc and improves report latex style
</commit_message>
<xml_diff>
--- a/mem/Proyecto TFG.docx
+++ b/mem/Proyecto TFG.docx
@@ -663,7 +663,13 @@
       </w:r>
       <w:proofErr w:type="spellEnd"/>
       <w:r>
-        <w:t>). Este problema de optimización plantea cómo deberían planificarse las fases de los semáforos de uno o varios cruces para mejorar la circulación con respecto a varios parámetros; el más habitual de ellos siendo el tiempo medio de viaje de un grupo de vehículos desde el origen hasta el destino.</w:t>
+        <w:t>). Este problema de optimización plantea</w:t>
+      </w:r>
+      <w:r>
+        <w:t xml:space="preserve"> cuánto deberían durar</w:t>
+      </w:r>
+      <w:r>
+        <w:t xml:space="preserve"> las fases de los semáforos de uno o varios cruces para mejorar la circulación con respecto a varios parámetros; el más habitual de ellos siendo el tiempo medio de viaje de un grupo de vehículos desde el origen hasta el destino.</w:t>
       </w:r>
     </w:p>
     <w:p>
@@ -834,7 +840,7 @@
         <w:fldChar w:fldCharType="begin"/>
       </w:r>
       <w:r>
-        <w:instrText xml:space="preserve"> ADDIN ZOTERO_ITEM CSL_CITATION {"citationID":"eGIzuYJw","properties":{"formattedCitation":"[1]","plainCitation":"[1]","noteIndex":0},"citationItems":[{"id":14,"uris":["http://zotero.org/users/local/WduUSj0O/items/V89ZFENF"],"uri":["http://zotero.org/users/local/WduUSj0O/items/V89ZFENF"],"itemData":{"id":14,"type":"article","publisher":"Servicio Técnico de Carreteras y Paisaje, Cabildo de Tenerife","title":"Intensidades de tráfico en las carreteras de la isla de Tenerife en el año 2019","URL":"https://www.tenerife.es/portalcabtfe/images/PDF/temas/carreteras/RESUMEN2019.pdf","author":[{"family":"Rodríguez Hernández","given":"Felix Sergio"}],"accessed":{"date-parts":[["2020",3,5]]},"issued":{"date-parts":[["2019"]]}}}],"schema":"https://github.com/citation-style-language/schema/raw/master/csl-citation.json"} </w:instrText>
+        <w:instrText xml:space="preserve"> ADDIN ZOTERO_ITEM CSL_CITATION {"citationID":"5wOoEtTq","properties":{"formattedCitation":"[1]","plainCitation":"[1]","noteIndex":0},"citationItems":[{"id":14,"uris":["http://zotero.org/users/local/WduUSj0O/items/V89ZFENF"],"uri":["http://zotero.org/users/local/WduUSj0O/items/V89ZFENF"],"itemData":{"id":14,"type":"article","publisher":"Servicio Técnico de Carreteras y Paisaje, Cabildo de Tenerife","title":"Intensidades de tráfico en las carreteras de la isla de Tenerife en el año 2019","URL":"https://www.tenerife.es/portalcabtfe/images/PDF/temas/carreteras/RESUMEN2019.pdf","author":[{"family":"Rodríguez Hernández","given":"Felix Sergio"}],"accessed":{"date-parts":[["2020",3,5]]},"issued":{"date-parts":[["2019"]]}}}],"schema":"https://github.com/citation-style-language/schema/raw/master/csl-citation.json"} </w:instrText>
       </w:r>
       <w:r>
         <w:fldChar w:fldCharType="separate"/>
@@ -867,27 +873,6 @@
       </w:r>
       <w:proofErr w:type="spellEnd"/>
       <w:r>
-        <w:t xml:space="preserve"> </w:t>
-      </w:r>
-      <w:r>
-        <w:fldChar w:fldCharType="begin"/>
-      </w:r>
-      <w:r>
-        <w:instrText xml:space="preserve"> ADDIN ZOTERO_ITEM CSL_CITATION {"citationID":"obaeRXed","properties":{"formattedCitation":"[2]","plainCitation":"[2]","noteIndex":0},"citationItems":[{"id":10,"uris":["http://zotero.org/users/local/WduUSj0O/items/MHI6GBII"],"uri":["http://zotero.org/users/local/WduUSj0O/items/MHI6GBII"],"itemData":{"id":10,"type":"article-journal","abstract":"Traffic congestion, and the consequent loss of time, money, quality of life, and higher pollution, is currently one of the most important problems in cities, and several approaches have been proposed to reduce it. In this paper, we propose a novel formulation of the traffic light scheduling problem in order to alleviate it. This novel formulation of the problem allows more realistic scenarios to be modeled, and as a result, it becomes much harder to solve in comparison to previous formulations. The proposal of more advanced and efficient techniques than those applied in past research is thus required. We propose the application of diversity-based multi-objective optimizers, which have shown to provide promising results when addressing single-objective problems. The wide experimental evaluation performed over a set of real-world instances demonstrates the good performance of our proposed diversity-based multi-objective method to tackle traffic at a large scale, especially in comparison to the best-performing single-objective optimizer previously proposed in the literature. Consequently, in this paper, we provide new state-of-the-art algorithmic schemes to address the traffic light scheduling problem that can deal with a whole city, instead of just a few streets and junctions, with a higher level of detail than the one found in present studies due to our micro-analysis of streets.","container-title":"IEEE Access","DOI":"10.1109/ACCESS.2019.2908562","ISSN":"2169-3536","page":"43915-43932","source":"IEEE Xplore","title":"Optimising Real-World Traffic Cycle Programs by Using Evolutionary Computation","volume":"7","author":[{"family":"Segredo","given":"Eduardo"},{"family":"Luque","given":"Gabriel"},{"family":"Segura","given":"Carlos"},{"family":"Alba","given":"Enrique"}],"issued":{"date-parts":[["2019"]]}}}],"schema":"https://github.com/citation-style-language/schema/raw/master/csl-citation.json"} </w:instrText>
-      </w:r>
-      <w:r>
-        <w:fldChar w:fldCharType="separate"/>
-      </w:r>
-      <w:r>
-        <w:t>[2]</w:t>
-      </w:r>
-      <w:r>
-        <w:fldChar w:fldCharType="end"/>
-      </w:r>
-      <w:r>
-        <w:t>,</w:t>
-      </w:r>
-      <w:r>
         <w:t xml:space="preserve"> junto con otros académicos en un trabajo publicado en la revista </w:t>
       </w:r>
       <w:r>
@@ -895,16 +880,74 @@
           <w:i/>
           <w:iCs/>
         </w:rPr>
-        <w:t xml:space="preserve">IEEE Access. </w:t>
-      </w:r>
-      <w:r>
-        <w:t xml:space="preserve">En síntesis, el artículo </w:t>
-      </w:r>
-      <w:r>
-        <w:t>mencionado</w:t>
-      </w:r>
-      <w:r>
-        <w:t xml:space="preserve"> propone el empleo de </w:t>
+        <w:t>IEEE Acces</w:t>
+      </w:r>
+      <w:r>
+        <w:rPr>
+          <w:i/>
+          <w:iCs/>
+        </w:rPr>
+        <w:t>s</w:t>
+      </w:r>
+      <w:r>
+        <w:rPr>
+          <w:i/>
+          <w:iCs/>
+        </w:rPr>
+        <w:t xml:space="preserve"> </w:t>
+      </w:r>
+      <w:r>
+        <w:rPr>
+          <w:i/>
+          <w:iCs/>
+        </w:rPr>
+        <w:fldChar w:fldCharType="begin"/>
+      </w:r>
+      <w:r>
+        <w:rPr>
+          <w:i/>
+          <w:iCs/>
+        </w:rPr>
+        <w:instrText xml:space="preserve"> ADDIN ZOTERO_ITEM CSL_CITATION {"citationID":"rxJNcyyX","properties":{"formattedCitation":"[2]","plainCitation":"[2]","noteIndex":0},"citationItems":[{"id":10,"uris":["http://zotero.org/users/local/WduUSj0O/items/MHI6GBII"],"uri":["http://zotero.org/users/local/WduUSj0O/items/MHI6GBII"],"itemData":{"id":10,"type":"article-journal","abstract":"Traffic congestion, and the consequent loss of time, money, quality of life, and higher pollution, is currently one of the most important problems in cities, and several approaches have been proposed to reduce it. In this paper, we propose a novel formulation of the traffic light scheduling problem in order to alleviate it. This novel formulation of the problem allows more realistic scenarios to be modeled, and as a result, it becomes much harder to solve in comparison to previous formulations. The proposal of more advanced and efficient techniques than those applied in past research is thus required. We propose the application of diversity-based multi-objective optimizers, which have shown to provide promising results when addressing single-objective problems. The wide experimental evaluation performed over a set of real-world instances demonstrates the good performance of our proposed diversity-based multi-objective method to tackle traffic at a large scale, especially in comparison to the best-performing single-objective optimizer previously proposed in the literature. Consequently, in this paper, we provide new state-of-the-art algorithmic schemes to address the traffic light scheduling problem that can deal with a whole city, instead of just a few streets and junctions, with a higher level of detail than the one found in present studies due to our micro-analysis of streets.","container-title":"IEEE Access","DOI":"10.1109/ACCESS.2019.2908562","ISSN":"2169-3536","page":"43915-43932","source":"IEEE Xplore","title":"Optimising Real-World Traffic Cycle Programs by Using Evolutionary Computation","volume":"7","author":[{"family":"Segredo","given":"Eduardo"},{"family":"Luque","given":"Gabriel"},{"family":"Segura","given":"Carlos"},{"family":"Alba","given":"Enrique"}],"issued":{"date-parts":[["2019"]]}}}],"schema":"https://github.com/citation-style-language/schema/raw/master/csl-citation.json"} </w:instrText>
+      </w:r>
+      <w:r>
+        <w:rPr>
+          <w:i/>
+          <w:iCs/>
+        </w:rPr>
+        <w:fldChar w:fldCharType="separate"/>
+      </w:r>
+      <w:r>
+        <w:t>[2]</w:t>
+      </w:r>
+      <w:r>
+        <w:rPr>
+          <w:i/>
+          <w:iCs/>
+        </w:rPr>
+        <w:fldChar w:fldCharType="end"/>
+      </w:r>
+      <w:r>
+        <w:rPr>
+          <w:i/>
+          <w:iCs/>
+        </w:rPr>
+        <w:t xml:space="preserve">. </w:t>
+      </w:r>
+      <w:r>
+        <w:t>En síntesis, e</w:t>
+      </w:r>
+      <w:r>
+        <w:t xml:space="preserve">l </w:t>
+      </w:r>
+      <w:r>
+        <w:t xml:space="preserve">artículo </w:t>
+      </w:r>
+      <w:r>
+        <w:t xml:space="preserve">versa sobre </w:t>
+      </w:r>
+      <w:r>
+        <w:t xml:space="preserve">el empleo de </w:t>
       </w:r>
       <w:r>
         <w:t xml:space="preserve">varios </w:t>
@@ -983,7 +1026,7 @@
         <w:fldChar w:fldCharType="begin"/>
       </w:r>
       <w:r>
-        <w:instrText xml:space="preserve"> ADDIN ZOTERO_ITEM CSL_CITATION {"citationID":"rlaiDPbe","properties":{"formattedCitation":"[3]","plainCitation":"[3]","noteIndex":0},"citationItems":[{"id":8,"uris":["http://zotero.org/users/local/WduUSj0O/items/CLIBAEEY"],"uri":["http://zotero.org/users/local/WduUSj0O/items/CLIBAEEY"],"itemData":{"id":8,"type":"article-journal","abstract":"In previous research, we have designed and successfully tested a traffic light cycles evolutionary optimization architecture. In this paper, we attempt to validate those results with a real-world test case. For a wide area in Santa Cruz de Tenerife city - Canary islands - we have improved traffic behavior, using our optimized traffic light cycle times in a simulated environment. Throughout this paper, we present some of the experiences, knowledge, and problems encountered.","container-title":"IEEE Transactions on Evolutionary Computation","DOI":"10.1109/TEVC.2007.892765","ISSN":"1941-0026","issue":"1","page":"25-40","source":"IEEE Xplore","title":"Applying a Traffic Lights Evolutionary Optimization Technique to a Real Case: “Las Ramblas” Area in Santa Cruz de Tenerife","title-short":"Applying a Traffic Lights Evolutionary Optimization Technique to a Real Case","volume":"12","author":[{"family":"Sanchez","given":"Javier"},{"family":"Galan","given":"Manuel"},{"family":"Rubio","given":"Enrique"}],"issued":{"date-parts":[["2008",2]]}}}],"schema":"https://github.com/citation-style-language/schema/raw/master/csl-citation.json"} </w:instrText>
+        <w:instrText xml:space="preserve"> ADDIN ZOTERO_ITEM CSL_CITATION {"citationID":"JIxQVxRg","properties":{"formattedCitation":"[3]","plainCitation":"[3]","noteIndex":0},"citationItems":[{"id":8,"uris":["http://zotero.org/users/local/WduUSj0O/items/CLIBAEEY"],"uri":["http://zotero.org/users/local/WduUSj0O/items/CLIBAEEY"],"itemData":{"id":8,"type":"article-journal","abstract":"In previous research, we have designed and successfully tested a traffic light cycles evolutionary optimization architecture. In this paper, we attempt to validate those results with a real-world test case. For a wide area in Santa Cruz de Tenerife city - Canary islands - we have improved traffic behavior, using our optimized traffic light cycle times in a simulated environment. Throughout this paper, we present some of the experiences, knowledge, and problems encountered.","container-title":"IEEE Transactions on Evolutionary Computation","DOI":"10.1109/TEVC.2007.892765","ISSN":"1941-0026","issue":"1","page":"25-40","source":"IEEE Xplore","title":"Applying a Traffic Lights Evolutionary Optimization Technique to a Real Case: “Las Ramblas” Area in Santa Cruz de Tenerife","title-short":"Applying a Traffic Lights Evolutionary Optimization Technique to a Real Case","volume":"12","author":[{"family":"Sanchez","given":"Javier"},{"family":"Galan","given":"Manuel"},{"family":"Rubio","given":"Enrique"}],"issued":{"date-parts":[["2008",2]]}}}],"schema":"https://github.com/citation-style-language/schema/raw/master/csl-citation.json"} </w:instrText>
       </w:r>
       <w:r>
         <w:fldChar w:fldCharType="separate"/>
@@ -1042,245 +1085,244 @@
         <w:t>se basa</w:t>
       </w:r>
       <w:r>
-        <w:t xml:space="preserve"> en tres elementos: un algoritmo genético para la optimización, un autómata celular para la simulación del tráfico, y un clúster Beowulf para ejecutar la simulación y el optimizador (el artículo es </w:t>
+        <w:t xml:space="preserve"> en tres elementos: un algoritmo genético para la optimización, un autómata celular para la simulación del tráfico, y un clúster Beowulf para ejecutar la simulación y el optimizador (el artículo es del 2008</w:t>
+      </w:r>
+      <w:r>
+        <w:t>, hace 12 años</w:t>
+      </w:r>
+      <w:r>
+        <w:t xml:space="preserve">). </w:t>
+      </w:r>
+      <w:r>
+        <w:t xml:space="preserve">En sus pruebas los autores concluyeron que el optimizador propuesto había </w:t>
+      </w:r>
+      <w:r>
+        <w:t>mejorado de media un 15</w:t>
+      </w:r>
+      <w:r>
+        <w:t> </w:t>
+      </w:r>
+      <w:r>
+        <w:t>%</w:t>
+      </w:r>
+      <w:r>
+        <w:t xml:space="preserve"> la cantidad </w:t>
+      </w:r>
+      <w:r>
+        <w:t>de vehículos que completaban su trayecto en un rango de tiempo determinado</w:t>
+      </w:r>
+      <w:r>
+        <w:t>,</w:t>
+      </w:r>
+      <w:r>
+        <w:t xml:space="preserve"> </w:t>
+      </w:r>
+      <w:r>
+        <w:t>en comparación con los datos provistos por el Ayuntamiento.</w:t>
+      </w:r>
+    </w:p>
+    <w:p>
+      <w:pPr>
+        <w:pStyle w:val="Ttulo2"/>
+      </w:pPr>
+      <w:r>
+        <w:t>Referencias</w:t>
+      </w:r>
+    </w:p>
+    <w:p>
+      <w:pPr>
+        <w:pStyle w:val="Bibliografa"/>
+        <w:rPr>
+          <w:lang w:val="es-ES"/>
+        </w:rPr>
+      </w:pPr>
+      <w:r>
+        <w:fldChar w:fldCharType="begin"/>
+      </w:r>
+      <w:r>
+        <w:rPr>
+          <w:lang w:val="es-ES"/>
+        </w:rPr>
+        <w:instrText xml:space="preserve"> ADDIN ZOTERO_BIBL {"uncited":[],"omitted":[],"custom":[]} CSL_BIBLIOGRAPHY </w:instrText>
+      </w:r>
+      <w:r>
+        <w:fldChar w:fldCharType="separate"/>
+      </w:r>
+      <w:r>
+        <w:rPr>
+          <w:lang w:val="es-ES"/>
+        </w:rPr>
+        <w:t>[1]</w:t>
+      </w:r>
+      <w:r>
+        <w:rPr>
+          <w:lang w:val="es-ES"/>
+        </w:rPr>
+        <w:tab/>
+        <w:t>F. S. Rodríguez Hernández, «Intensidades de tráfico en las carreteras de la isla de Tenerife en el año 2019». Servicio Técnico de Carreteras y Paisaje, Cabildo de Tenerife, 2019 [Online]. Disponible en: https://www.tenerife.es/portalcabtfe/</w:t>
+      </w:r>
+      <w:r>
+        <w:rPr>
+          <w:lang w:val="es-ES"/>
+        </w:rPr>
+        <w:br/>
       </w:r>
       <w:bookmarkStart w:id="0" w:name="_GoBack"/>
       <w:bookmarkEnd w:id="0"/>
-      <w:r>
-        <w:t>del 2008</w:t>
-      </w:r>
-      <w:r>
-        <w:t>, hace 12 años</w:t>
-      </w:r>
-      <w:r>
-        <w:t xml:space="preserve">). </w:t>
-      </w:r>
-      <w:r>
-        <w:t xml:space="preserve">En sus pruebas los autores concluyeron que el optimizador propuesto había </w:t>
-      </w:r>
-      <w:r>
-        <w:t>mejorado de media un 15</w:t>
-      </w:r>
-      <w:r>
-        <w:t> </w:t>
-      </w:r>
-      <w:r>
-        <w:t>%</w:t>
-      </w:r>
-      <w:r>
-        <w:t xml:space="preserve"> la cantidad </w:t>
-      </w:r>
-      <w:r>
-        <w:t>de vehículos que completaban su trayecto en un rango de tiempo determinado</w:t>
-      </w:r>
-      <w:r>
-        <w:t>,</w:t>
-      </w:r>
-      <w:r>
-        <w:t xml:space="preserve"> </w:t>
-      </w:r>
-      <w:r>
-        <w:t>en comparación con los datos provistos por el Ayuntamiento.</w:t>
+      <w:proofErr w:type="spellStart"/>
+      <w:r>
+        <w:rPr>
+          <w:lang w:val="es-ES"/>
+        </w:rPr>
+        <w:t>images</w:t>
+      </w:r>
+      <w:proofErr w:type="spellEnd"/>
+      <w:r>
+        <w:rPr>
+          <w:lang w:val="es-ES"/>
+        </w:rPr>
+        <w:t>/PDF/temas/carreteras/RESUMEN2019.pdf. [Accedido: 05-mar-2020]</w:t>
       </w:r>
     </w:p>
     <w:p>
       <w:pPr>
-        <w:pStyle w:val="Ttulo2"/>
-      </w:pPr>
-      <w:r>
-        <w:t>Referencias</w:t>
+        <w:pStyle w:val="Bibliografa"/>
+      </w:pPr>
+      <w:r>
+        <w:t>[2]</w:t>
+      </w:r>
+      <w:r>
+        <w:tab/>
+        <w:t xml:space="preserve">E. </w:t>
+      </w:r>
+      <w:proofErr w:type="spellStart"/>
+      <w:r>
+        <w:t>Segredo</w:t>
+      </w:r>
+      <w:proofErr w:type="spellEnd"/>
+      <w:r>
+        <w:t xml:space="preserve">, G. </w:t>
+      </w:r>
+      <w:proofErr w:type="spellStart"/>
+      <w:r>
+        <w:t>Luque</w:t>
+      </w:r>
+      <w:proofErr w:type="spellEnd"/>
+      <w:r>
+        <w:t>, C. Segura, y E. Alba, «</w:t>
+      </w:r>
+      <w:proofErr w:type="spellStart"/>
+      <w:r>
+        <w:t>Optimising</w:t>
+      </w:r>
+      <w:proofErr w:type="spellEnd"/>
+      <w:r>
+        <w:t xml:space="preserve"> Real-World Traffic Cycle Programs by Using Evolutionary Computation», </w:t>
+      </w:r>
+      <w:r>
+        <w:rPr>
+          <w:i/>
+          <w:iCs/>
+        </w:rPr>
+        <w:t>IEEE Access</w:t>
+      </w:r>
+      <w:r>
+        <w:t xml:space="preserve">, vol. 7, pp. 43915-43932, 2019, </w:t>
+      </w:r>
+      <w:proofErr w:type="spellStart"/>
+      <w:r>
+        <w:t>doi</w:t>
+      </w:r>
+      <w:proofErr w:type="spellEnd"/>
+      <w:r>
+        <w:t xml:space="preserve">: 10.1109/ACCESS.2019.2908562. </w:t>
       </w:r>
     </w:p>
     <w:p>
       <w:pPr>
         <w:pStyle w:val="Bibliografa"/>
-        <w:rPr>
-          <w:sz w:val="20"/>
-          <w:lang w:val="en-US"/>
-        </w:rPr>
-      </w:pPr>
-      <w:r>
-        <w:rPr>
-          <w:sz w:val="20"/>
-        </w:rPr>
-        <w:fldChar w:fldCharType="begin"/>
-      </w:r>
-      <w:r>
-        <w:rPr>
-          <w:sz w:val="20"/>
-        </w:rPr>
-        <w:instrText xml:space="preserve"> ADDIN ZOTERO_BIBL {"uncited":[],"omitted":[],"custom":[]} CSL_BIBLIOGRAPHY </w:instrText>
-      </w:r>
-      <w:r>
-        <w:rPr>
-          <w:sz w:val="20"/>
-        </w:rPr>
-        <w:fldChar w:fldCharType="separate"/>
-      </w:r>
-      <w:r>
-        <w:rPr>
-          <w:sz w:val="20"/>
-        </w:rPr>
-        <w:t>[1]</w:t>
-      </w:r>
-      <w:r>
-        <w:rPr>
-          <w:sz w:val="20"/>
-        </w:rPr>
+      </w:pPr>
+      <w:r>
+        <w:t>[3]</w:t>
+      </w:r>
+      <w:r>
         <w:tab/>
-        <w:t xml:space="preserve">F. S. Rodríguez Hernández, «Intensidades de tráfico en las carreteras de la isla de Tenerife en el año 2019». Servicio Técnico de Carreteras y Paisaje, Cabildo de Tenerife, 2019 [Online]. </w:t>
-      </w:r>
-      <w:r>
-        <w:rPr>
-          <w:sz w:val="20"/>
-          <w:lang w:val="en-US"/>
-        </w:rPr>
-        <w:t>Disponible en:</w:t>
-      </w:r>
-      <w:hyperlink r:id="rId9" w:history="1">
-        <w:r>
-          <w:rPr>
-            <w:rStyle w:val="Hipervnculo"/>
-            <w:sz w:val="20"/>
-            <w:u w:val="none"/>
-            <w:lang w:val="en-US"/>
-          </w:rPr>
-          <w:t xml:space="preserve"> https://www.tenerife.es/portalcabtfe/</w:t>
-        </w:r>
-        <w:r>
-          <w:rPr>
-            <w:rStyle w:val="Hipervnculo"/>
-            <w:sz w:val="20"/>
-            <w:u w:val="none"/>
-            <w:lang w:val="en-US"/>
-          </w:rPr>
-          <w:br/>
-        </w:r>
-        <w:r>
-          <w:rPr>
-            <w:rStyle w:val="Hipervnculo"/>
-            <w:sz w:val="20"/>
-            <w:u w:val="none"/>
-            <w:lang w:val="en-US"/>
-          </w:rPr>
-          <w:t>images/PDF/temas/carreteras/RESUMEN2019.pdf</w:t>
-        </w:r>
-      </w:hyperlink>
-      <w:r>
-        <w:rPr>
-          <w:sz w:val="20"/>
-          <w:lang w:val="en-US"/>
-        </w:rPr>
-        <w:t>. [Accedido: 05-mar-2020]</w:t>
+        <w:t xml:space="preserve">J. Sanchez, M. Galan, y E. Rubio, «Applying a Traffic Lights Evolutionary Optimization Technique to a Real Case: “Las Ramblas” Area in Santa Cruz de Tenerife», </w:t>
+      </w:r>
+      <w:r>
+        <w:rPr>
+          <w:i/>
+          <w:iCs/>
+        </w:rPr>
+        <w:t xml:space="preserve">IEEE Trans. </w:t>
+      </w:r>
+      <w:proofErr w:type="spellStart"/>
+      <w:r>
+        <w:rPr>
+          <w:i/>
+          <w:iCs/>
+        </w:rPr>
+        <w:t>Evol</w:t>
+      </w:r>
+      <w:proofErr w:type="spellEnd"/>
+      <w:r>
+        <w:rPr>
+          <w:i/>
+          <w:iCs/>
+        </w:rPr>
+        <w:t xml:space="preserve">. </w:t>
+      </w:r>
+      <w:proofErr w:type="spellStart"/>
+      <w:r>
+        <w:t>Comput</w:t>
+      </w:r>
+      <w:proofErr w:type="spellEnd"/>
+      <w:r>
+        <w:rPr>
+          <w:i/>
+          <w:iCs/>
+        </w:rPr>
+        <w:t>.</w:t>
+      </w:r>
+      <w:r>
+        <w:t xml:space="preserve">, vol. 12, </w:t>
+      </w:r>
+      <w:proofErr w:type="spellStart"/>
+      <w:r>
+        <w:t>n.</w:t>
+      </w:r>
+      <w:r>
+        <w:rPr>
+          <w:vertAlign w:val="superscript"/>
+        </w:rPr>
+        <w:t>o</w:t>
+      </w:r>
+      <w:proofErr w:type="spellEnd"/>
+      <w:r>
+        <w:t xml:space="preserve"> 1, pp. 25-40, </w:t>
+      </w:r>
+      <w:proofErr w:type="spellStart"/>
+      <w:r>
+        <w:t>feb.</w:t>
+      </w:r>
+      <w:proofErr w:type="spellEnd"/>
+      <w:r>
+        <w:t xml:space="preserve"> 2008, </w:t>
+      </w:r>
+      <w:proofErr w:type="spellStart"/>
+      <w:r>
+        <w:t>doi</w:t>
+      </w:r>
+      <w:proofErr w:type="spellEnd"/>
+      <w:r>
+        <w:t xml:space="preserve">: 10.1109/TEVC.2007.892765. </w:t>
       </w:r>
     </w:p>
     <w:p>
       <w:pPr>
-        <w:pStyle w:val="Bibliografa"/>
-        <w:rPr>
-          <w:sz w:val="20"/>
-          <w:lang w:val="en-US"/>
-        </w:rPr>
-      </w:pPr>
-      <w:r>
-        <w:rPr>
-          <w:sz w:val="20"/>
-          <w:lang w:val="en-US"/>
-        </w:rPr>
-        <w:t>[2]</w:t>
-      </w:r>
-      <w:r>
-        <w:rPr>
-          <w:sz w:val="20"/>
-          <w:lang w:val="en-US"/>
-        </w:rPr>
-        <w:tab/>
-        <w:t xml:space="preserve">E. Segredo, G. Luque, C. Segura, y E. Alba, «Optimising Real-World Traffic Cycle Programs by Using Evolutionary Computation», </w:t>
-      </w:r>
-      <w:r>
-        <w:rPr>
-          <w:i/>
-          <w:iCs/>
-          <w:sz w:val="20"/>
-          <w:lang w:val="en-US"/>
-        </w:rPr>
-        <w:t>IEEE Access</w:t>
-      </w:r>
-      <w:r>
-        <w:rPr>
-          <w:sz w:val="20"/>
-          <w:lang w:val="en-US"/>
-        </w:rPr>
-        <w:t xml:space="preserve">, vol. 7, pp. 43915-43932, 2019, doi: 10.1109/ACCESS.2019.2908562. </w:t>
-      </w:r>
-    </w:p>
-    <w:p>
-      <w:pPr>
-        <w:pStyle w:val="Bibliografa"/>
-        <w:rPr>
-          <w:sz w:val="20"/>
-        </w:rPr>
-      </w:pPr>
-      <w:r>
-        <w:rPr>
-          <w:sz w:val="20"/>
-          <w:lang w:val="en-US"/>
-        </w:rPr>
-        <w:t>[3]</w:t>
-      </w:r>
-      <w:r>
-        <w:rPr>
-          <w:sz w:val="20"/>
-          <w:lang w:val="en-US"/>
-        </w:rPr>
-        <w:tab/>
-        <w:t xml:space="preserve">J. Sanchez, M. Galan, y E. Rubio, «Applying a Traffic Lights Evolutionary Optimization Technique to a Real Case: “Las Ramblas” Area in Santa Cruz de Tenerife», </w:t>
-      </w:r>
-      <w:r>
-        <w:rPr>
-          <w:i/>
-          <w:iCs/>
-          <w:sz w:val="20"/>
-          <w:lang w:val="en-US"/>
-        </w:rPr>
-        <w:t xml:space="preserve">IEEE Trans. </w:t>
-      </w:r>
-      <w:r>
-        <w:rPr>
-          <w:i/>
-          <w:iCs/>
-          <w:sz w:val="20"/>
-        </w:rPr>
-        <w:t>Evol. Comput.</w:t>
-      </w:r>
-      <w:r>
-        <w:rPr>
-          <w:sz w:val="20"/>
-        </w:rPr>
-        <w:t>, vol. 12, n.</w:t>
-      </w:r>
-      <w:r>
-        <w:rPr>
-          <w:sz w:val="20"/>
-          <w:vertAlign w:val="superscript"/>
-        </w:rPr>
-        <w:t>o</w:t>
-      </w:r>
-      <w:r>
-        <w:rPr>
-          <w:sz w:val="20"/>
-        </w:rPr>
-        <w:t xml:space="preserve"> 1, pp. 25-40, feb. 2008, doi: 10.1109/TEVC.2007.892765. </w:t>
-      </w:r>
-    </w:p>
-    <w:p>
-      <w:pPr>
         <w:pStyle w:val="Ttulo1"/>
       </w:pPr>
       <w:r>
-        <w:rPr>
-          <w:sz w:val="20"/>
-        </w:rPr>
         <w:lastRenderedPageBreak/>
         <w:fldChar w:fldCharType="end"/>
       </w:r>
@@ -2220,7 +2262,7 @@
         <w:rPr>
           <w:noProof/>
         </w:rPr>
-        <w:t>7 de marzo de 2020</w:t>
+        <w:t>8 de marzo de 2020</w:t>
       </w:r>
       <w:r>
         <w:fldChar w:fldCharType="end"/>
@@ -2328,6 +2370,9 @@
             <w:r>
               <w:t>Cotutor</w:t>
             </w:r>
+            <w:r>
+              <w:t>a</w:t>
+            </w:r>
           </w:p>
         </w:tc>
       </w:tr>
@@ -2342,9 +2387,9 @@
       </w:pPr>
     </w:p>
     <w:sectPr>
-      <w:headerReference w:type="default" r:id="rId10"/>
-      <w:footerReference w:type="default" r:id="rId11"/>
-      <w:footerReference w:type="first" r:id="rId12"/>
+      <w:headerReference w:type="default" r:id="rId9"/>
+      <w:footerReference w:type="default" r:id="rId10"/>
+      <w:footerReference w:type="first" r:id="rId11"/>
       <w:pgSz w:w="11906" w:h="16838"/>
       <w:pgMar w:top="1985" w:right="1985" w:bottom="1814" w:left="1985" w:header="737" w:footer="737" w:gutter="0"/>
       <w:cols w:space="708"/>
@@ -3839,7 +3884,7 @@
     <w:next w:val="Normal"/>
     <w:uiPriority w:val="37"/>
     <w:unhideWhenUsed/>
-    <w:rsid w:val="00D74C2E"/>
+    <w:rsid w:val="00EC38A7"/>
     <w:pPr>
       <w:tabs>
         <w:tab w:val="left" w:pos="384"/>
@@ -3851,7 +3896,9 @@
     </w:pPr>
     <w:rPr>
       <w:rFonts w:cs="Mangal"/>
-      <w:szCs w:val="20"/>
+      <w:sz w:val="20"/>
+      <w:szCs w:val="18"/>
+      <w:lang w:val="en-US"/>
     </w:rPr>
   </w:style>
   <w:style w:type="paragraph" w:styleId="Subttulo">
@@ -4266,7 +4313,7 @@
 </file>
 
 <file path=customXml/itemProps1.xml><?xml version="1.0" encoding="utf-8"?>
-<ds:datastoreItem xmlns:ds="http://schemas.openxmlformats.org/officeDocument/2006/customXml" ds:itemID="{F5602BAB-BD3A-490C-A0F3-3409791B7065}">
+<ds:datastoreItem xmlns:ds="http://schemas.openxmlformats.org/officeDocument/2006/customXml" ds:itemID="{BD1DB936-F171-4EE8-829C-D41DA79644AC}">
   <ds:schemaRefs>
     <ds:schemaRef ds:uri="http://schemas.openxmlformats.org/officeDocument/2006/bibliography"/>
   </ds:schemaRefs>

</xml_diff>